<commit_message>
Sove bugs in GoodsDelivery
</commit_message>
<xml_diff>
--- a/WordDocumentCompleting2019/App_Data/DocumentTemplates/GoodsDeliveryAndConfirmationCertificateForm.docx
+++ b/WordDocumentCompleting2019/App_Data/DocumentTemplates/GoodsDeliveryAndConfirmationCertificateForm.docx
@@ -852,7 +852,23 @@
                       <w:b/>
                       <w:bCs/>
                     </w:rPr>
-                    <w:t>KalaTwo</w:t>
+                    <w:t>Kala</w:t>
+                  </w:r>
+                  <w:r>
+                    <w:rPr>
+                      <w:rFonts w:cs="B Nazanin"/>
+                      <w:b/>
+                      <w:bCs/>
+                    </w:rPr>
+                    <w:t>t</w:t>
+                  </w:r>
+                  <w:r>
+                    <w:rPr>
+                      <w:rFonts w:cs="B Nazanin"/>
+                      <w:b/>
+                      <w:bCs/>
+                    </w:rPr>
+                    <w:t>wo</w:t>
                   </w:r>
                 </w:p>
               </w:tc>
@@ -1727,7 +1743,7 @@
               <v:shape id="_x0000_i1025" type="#_x0000_t75" style="width:128.4pt;height:61.8pt">
                 <v:imagedata r:id="rId1" o:title=""/>
               </v:shape>
-              <o:OLEObject Type="Embed" ProgID="PBrush" ShapeID="_x0000_i1025" DrawAspect="Content" ObjectID="_1812964046" r:id="rId2"/>
+              <o:OLEObject Type="Embed" ProgID="PBrush" ShapeID="_x0000_i1025" DrawAspect="Content" ObjectID="_1812966807" r:id="rId2"/>
             </w:object>
           </w:r>
         </w:p>

</xml_diff>